<commit_message>
added line to doc
</commit_message>
<xml_diff>
--- a/documents/Tasks.docx
+++ b/documents/Tasks.docx
@@ -156,24 +156,9 @@
         <w:rPr>
           <w:sz w:val="24"/>
         </w:rPr>
-        <w:t>posi</w:t>
-      </w:r>
-      <w:bookmarkStart w:id="0" w:name="_GoBack"/>
-      <w:bookmarkEnd w:id="0"/>
-      <w:r>
-        <w:rPr>
-          <w:sz w:val="24"/>
-        </w:rPr>
-        <w:t>tion</w:t>
-      </w:r>
-      <w:proofErr w:type="spellEnd"/>
-    </w:p>
-    <w:p>
-      <w:pPr>
-        <w:rPr>
-          <w:sz w:val="24"/>
-        </w:rPr>
-      </w:pPr>
+        <w:t>position</w:t>
+      </w:r>
+      <w:proofErr w:type="spellEnd"/>
     </w:p>
     <w:p>
       <w:pPr>
@@ -279,13 +264,6 @@
     </w:p>
     <w:p>
       <w:pPr>
-        <w:rPr>
-          <w:sz w:val="24"/>
-        </w:rPr>
-      </w:pPr>
-    </w:p>
-    <w:p>
-      <w:pPr>
         <w:pStyle w:val="berschrift1"/>
         <w:rPr>
           <w:sz w:val="36"/>
@@ -425,6 +403,8 @@
         </w:rPr>
         <w:t>Data</w:t>
       </w:r>
+      <w:bookmarkStart w:id="0" w:name="_GoBack"/>
+      <w:bookmarkEnd w:id="0"/>
     </w:p>
     <w:p>
       <w:pPr>
@@ -487,6 +467,26 @@
         <w:t>basis</w:t>
       </w:r>
       <w:proofErr w:type="spellEnd"/>
+      <w:r>
+        <w:rPr>
+          <w:sz w:val="24"/>
+        </w:rPr>
+        <w:t xml:space="preserve"> S = (</w:t>
+      </w:r>
+      <w:proofErr w:type="spellStart"/>
+      <w:r>
+        <w:rPr>
+          <w:sz w:val="24"/>
+        </w:rPr>
+        <w:t>x,y,dx,dy</w:t>
+      </w:r>
+      <w:proofErr w:type="spellEnd"/>
+      <w:r>
+        <w:rPr>
+          <w:sz w:val="24"/>
+        </w:rPr>
+        <w:t>)</w:t>
+      </w:r>
     </w:p>
     <w:p>
       <w:pPr>
@@ -561,13 +561,6 @@
         </w:rPr>
         <w:t xml:space="preserve"> GUMMIBALL</w:t>
       </w:r>
-    </w:p>
-    <w:p>
-      <w:pPr>
-        <w:rPr>
-          <w:sz w:val="24"/>
-        </w:rPr>
-      </w:pPr>
     </w:p>
     <w:p>
       <w:pPr>

</xml_diff>